<commit_message>
Ajout des forms Parents
</commit_message>
<xml_diff>
--- a/Gestion de projet/Documents/Standard nomenclature.docx
+++ b/Gestion de projet/Documents/Standard nomenclature.docx
@@ -44,18 +44,56 @@
         </w:rPr>
         <w:t xml:space="preserve"> = </w:t>
       </w:r>
+      <w:proofErr w:type="spellStart"/>
       <w:r>
         <w:rPr>
           <w:lang w:val="en-CA"/>
         </w:rPr>
-        <w:t>frmDetSysExp, frmGesSysExp</w:t>
-      </w:r>
+        <w:t>frmDetSysExp</w:t>
+      </w:r>
+      <w:proofErr w:type="spellEnd"/>
       <w:r>
         <w:rPr>
           <w:lang w:val="en-CA"/>
         </w:rPr>
-        <w:t>, frmAccAdmin, frmAccUtil</w:t>
-      </w:r>
+        <w:t xml:space="preserve">, </w:t>
+      </w:r>
+      <w:proofErr w:type="spellStart"/>
+      <w:r>
+        <w:rPr>
+          <w:lang w:val="en-CA"/>
+        </w:rPr>
+        <w:t>frmGesSysExp</w:t>
+      </w:r>
+      <w:proofErr w:type="spellEnd"/>
+      <w:r>
+        <w:rPr>
+          <w:lang w:val="en-CA"/>
+        </w:rPr>
+        <w:t xml:space="preserve">, </w:t>
+      </w:r>
+      <w:proofErr w:type="spellStart"/>
+      <w:r>
+        <w:rPr>
+          <w:lang w:val="en-CA"/>
+        </w:rPr>
+        <w:t>frmAccAdmin</w:t>
+      </w:r>
+      <w:proofErr w:type="spellEnd"/>
+      <w:r>
+        <w:rPr>
+          <w:lang w:val="en-CA"/>
+        </w:rPr>
+        <w:t xml:space="preserve">, </w:t>
+      </w:r>
+      <w:proofErr w:type="spellStart"/>
+      <w:r>
+        <w:rPr>
+          <w:lang w:val="en-CA"/>
+        </w:rPr>
+        <w:t>frmAccUtil</w:t>
+      </w:r>
+      <w:proofErr w:type="spellEnd"/>
     </w:p>
     <w:p>
       <w:pPr>
@@ -65,6 +103,8 @@
           <w:lang w:val="en-CA"/>
         </w:rPr>
       </w:pPr>
+      <w:proofErr w:type="spellStart"/>
+      <w:proofErr w:type="gramStart"/>
       <w:r>
         <w:rPr>
           <w:rStyle w:val="Accentuation"/>
@@ -72,18 +112,43 @@
         </w:rPr>
         <w:t>Det</w:t>
       </w:r>
+      <w:proofErr w:type="spellEnd"/>
       <w:r>
         <w:rPr>
           <w:lang w:val="en-CA"/>
         </w:rPr>
-        <w:t xml:space="preserve"> : fenêtre details (pop-up)</w:t>
-      </w:r>
+        <w:t xml:space="preserve"> :</w:t>
+      </w:r>
+      <w:proofErr w:type="gramEnd"/>
+      <w:r>
+        <w:rPr>
+          <w:lang w:val="en-CA"/>
+        </w:rPr>
+        <w:t xml:space="preserve"> </w:t>
+      </w:r>
+      <w:proofErr w:type="spellStart"/>
+      <w:r>
+        <w:rPr>
+          <w:lang w:val="en-CA"/>
+        </w:rPr>
+        <w:t>fenêtre</w:t>
+      </w:r>
+      <w:proofErr w:type="spellEnd"/>
+      <w:r>
+        <w:rPr>
+          <w:lang w:val="en-CA"/>
+        </w:rPr>
+        <w:t xml:space="preserve"> details (pop-up)</w:t>
+      </w:r>
+      <w:bookmarkStart w:id="0" w:name="_GoBack"/>
+      <w:bookmarkEnd w:id="0"/>
     </w:p>
     <w:p>
       <w:pPr>
         <w:pStyle w:val="Sansinterligne"/>
         <w:ind w:left="708"/>
       </w:pPr>
+      <w:proofErr w:type="spellStart"/>
       <w:r>
         <w:rPr>
           <w:rStyle w:val="Accentuation"/>
@@ -96,6 +161,7 @@
         </w:rPr>
         <w:t>t</w:t>
       </w:r>
+      <w:proofErr w:type="spellEnd"/>
       <w:r>
         <w:t xml:space="preserve"> : fenêtre de gestion</w:t>
       </w:r>
@@ -105,12 +171,14 @@
         <w:pStyle w:val="Sansinterligne"/>
         <w:ind w:left="708"/>
       </w:pPr>
+      <w:proofErr w:type="spellStart"/>
       <w:r>
         <w:rPr>
           <w:rStyle w:val="Accentuation"/>
         </w:rPr>
         <w:t>Acc</w:t>
       </w:r>
+      <w:proofErr w:type="spellEnd"/>
       <w:r>
         <w:t> : fenêtre d’</w:t>
       </w:r>
@@ -164,15 +232,19 @@
     <w:p>
       <w:pPr>
         <w:pStyle w:val="Sansinterligne"/>
+        <w:ind w:firstLine="708"/>
       </w:pPr>
       <w:r>
         <w:t>Nouveau/enregistrer | Modification</w:t>
       </w:r>
       <w:r>
-        <w:t>/Details</w:t>
-      </w:r>
-      <w:bookmarkStart w:id="0" w:name="_GoBack"/>
-      <w:bookmarkEnd w:id="0"/>
+        <w:t>/</w:t>
+      </w:r>
+      <w:proofErr w:type="spellStart"/>
+      <w:r>
+        <w:t>Details</w:t>
+      </w:r>
+      <w:proofErr w:type="spellEnd"/>
       <w:r>
         <w:t xml:space="preserve"> | Annulation/supprimer</w:t>
       </w:r>
@@ -247,7 +319,21 @@
         <w:rPr>
           <w:sz w:val="24"/>
         </w:rPr>
-        <w:t>Pour les classes vous utiliserez le CamelCase.</w:t>
+        <w:t xml:space="preserve">Pour les classes vous utiliserez le </w:t>
+      </w:r>
+      <w:proofErr w:type="spellStart"/>
+      <w:r>
+        <w:rPr>
+          <w:sz w:val="24"/>
+        </w:rPr>
+        <w:t>CamelCase</w:t>
+      </w:r>
+      <w:proofErr w:type="spellEnd"/>
+      <w:r>
+        <w:rPr>
+          <w:sz w:val="24"/>
+        </w:rPr>
+        <w:t>.</w:t>
       </w:r>
     </w:p>
     <w:p>
@@ -389,8 +475,23 @@
         <w:rPr>
           <w:sz w:val="24"/>
         </w:rPr>
-        <w:t xml:space="preserve">Pour les tables vous utiliserez aussi le CamelCase sauf pour le nom de la table qui devra commencer par </w:t>
-      </w:r>
+        <w:t xml:space="preserve">Pour les tables vous utiliserez aussi le </w:t>
+      </w:r>
+      <w:proofErr w:type="spellStart"/>
+      <w:r>
+        <w:rPr>
+          <w:sz w:val="24"/>
+        </w:rPr>
+        <w:t>CamelCase</w:t>
+      </w:r>
+      <w:proofErr w:type="spellEnd"/>
+      <w:r>
+        <w:rPr>
+          <w:sz w:val="24"/>
+        </w:rPr>
+        <w:t xml:space="preserve"> sauf pour le nom de la table qui devra commencer par </w:t>
+      </w:r>
+      <w:proofErr w:type="spellStart"/>
       <w:r>
         <w:rPr>
           <w:rFonts w:ascii="Courier New" w:hAnsi="Courier New" w:cs="Courier New"/>
@@ -401,12 +502,14 @@
         </w:rPr>
         <w:t>tbl</w:t>
       </w:r>
+      <w:proofErr w:type="spellEnd"/>
       <w:r>
         <w:rPr>
           <w:sz w:val="24"/>
         </w:rPr>
         <w:t xml:space="preserve"> ce qui donnera </w:t>
       </w:r>
+      <w:proofErr w:type="spellStart"/>
       <w:r>
         <w:rPr>
           <w:rFonts w:ascii="Courier New" w:hAnsi="Courier New" w:cs="Courier New"/>
@@ -417,6 +520,7 @@
         </w:rPr>
         <w:t>tblPersonne</w:t>
       </w:r>
+      <w:proofErr w:type="spellEnd"/>
       <w:r>
         <w:rPr>
           <w:sz w:val="24"/>
@@ -1251,6 +1355,7 @@
         </w:rPr>
         <w:t xml:space="preserve">Les noms des documents associés à la gestion de projet auront la nomenclature suivante : </w:t>
       </w:r>
+      <w:proofErr w:type="spellStart"/>
       <w:r>
         <w:rPr>
           <w:b/>
@@ -1259,6 +1364,7 @@
         </w:rPr>
         <w:t>Numero_Sprint</w:t>
       </w:r>
+      <w:proofErr w:type="spellEnd"/>
       <w:r>
         <w:rPr>
           <w:b/>
@@ -1283,13 +1389,23 @@
         </w:rPr>
         <w:t>-</w:t>
       </w:r>
-      <w:r>
-        <w:rPr>
-          <w:b/>
-          <w:sz w:val="24"/>
-          <w:lang w:val="fr-CA"/>
-        </w:rPr>
-        <w:t>Nom_du_document : S1-150826-CRR</w:t>
+      <w:proofErr w:type="spellStart"/>
+      <w:r>
+        <w:rPr>
+          <w:b/>
+          <w:sz w:val="24"/>
+          <w:lang w:val="fr-CA"/>
+        </w:rPr>
+        <w:t>Nom_du_document</w:t>
+      </w:r>
+      <w:proofErr w:type="spellEnd"/>
+      <w:r>
+        <w:rPr>
+          <w:b/>
+          <w:sz w:val="24"/>
+          <w:lang w:val="fr-CA"/>
+        </w:rPr>
+        <w:t> : S1-150826-CRR</w:t>
       </w:r>
       <w:r>
         <w:rPr>

</xml_diff>